<commit_message>
Have to leave lab, need to finish TDD
This includes adding code examples etc
</commit_message>
<xml_diff>
--- a/Documentation/Technical Design Document.docx
+++ b/Documentation/Technical Design Document.docx
@@ -2483,36 +2483,184 @@
     <w:p>
       <w:pPr>
         <w:rPr>
+          <w:szCs w:val="24"/>
+          <w:lang w:val="en-US"/>
+        </w:rPr>
+      </w:pPr>
+      <w:r>
+        <w:rPr>
+          <w:szCs w:val="24"/>
+          <w:lang w:val="en-US"/>
+        </w:rPr>
+        <w:t>The choice bar is</w:t>
+      </w:r>
+      <w:r>
+        <w:rPr>
+          <w:szCs w:val="24"/>
+          <w:lang w:val="en-US"/>
+        </w:rPr>
+        <w:t xml:space="preserve"> how you decide which of the objects you would like to place with the brush or fill tool. The choice bars 3 items change as you progress true the development of your game. Like most things the items in the choicebar are dynamic and will grow and shrink when you hover over them. The choice bar is just a UI element</w:t>
+      </w:r>
+    </w:p>
+    <w:p>
+      <w:pPr>
+        <w:rPr>
           <w:sz w:val="28"/>
           <w:szCs w:val="28"/>
           <w:lang w:val="en-US"/>
         </w:rPr>
       </w:pPr>
-      <w:r>
+    </w:p>
+    <w:p>
+      <w:pPr>
         <w:rPr>
           <w:sz w:val="28"/>
           <w:szCs w:val="28"/>
           <w:lang w:val="en-US"/>
         </w:rPr>
-        <w:t>Placement</w:t>
-      </w:r>
-    </w:p>
-    <w:p>
-      <w:pPr>
+      </w:pPr>
+      <w:r>
         <w:rPr>
           <w:sz w:val="28"/>
           <w:szCs w:val="28"/>
           <w:lang w:val="en-US"/>
         </w:rPr>
-      </w:pPr>
-      <w:r>
+        <w:t>Placement</w:t>
+      </w:r>
+    </w:p>
+    <w:p>
+      <w:pPr>
+        <w:rPr>
+          <w:szCs w:val="24"/>
+          <w:lang w:val="en-US"/>
+        </w:rPr>
+      </w:pPr>
+      <w:r>
+        <w:rPr>
+          <w:szCs w:val="24"/>
+          <w:lang w:val="en-US"/>
+        </w:rPr>
+        <w:t xml:space="preserve">Placement of objects is done by using the tool bar and choice bar simultaneously. Once you have a tool and choice made you can place objects. When you click a cell, its </w:t>
+      </w:r>
+      <w:r>
+        <w:rPr>
+          <w:szCs w:val="24"/>
+        </w:rPr>
+        <w:t>colour</w:t>
+      </w:r>
+      <w:r>
+        <w:rPr>
+          <w:szCs w:val="24"/>
+          <w:lang w:val="en-US"/>
+        </w:rPr>
+        <w:t xml:space="preserve"> is set to something other than transparent and its type is set to a string </w:t>
+      </w:r>
+      <w:r>
+        <w:rPr>
+          <w:szCs w:val="24"/>
+          <w:lang w:val="en-US"/>
+        </w:rPr>
+        <w:t>e.g.</w:t>
+      </w:r>
+      <w:r>
+        <w:rPr>
+          <w:szCs w:val="24"/>
+          <w:lang w:val="en-US"/>
+        </w:rPr>
+        <w:t xml:space="preserve"> “Wall1”. Then when the mouse release event is called a function which adds walls to those positions is added. The wall vector is dynamically added to at this point. The wall vector is a vector of unique pointers to </w:t>
+      </w:r>
+      <w:r>
+        <w:rPr>
+          <w:szCs w:val="24"/>
+          <w:lang w:val="en-US"/>
+        </w:rPr>
+        <w:t xml:space="preserve">objects of type wall. </w:t>
+      </w:r>
+      <w:r>
+        <w:rPr>
+          <w:szCs w:val="24"/>
+          <w:lang w:val="en-US"/>
+        </w:rPr>
+        <w:t>This means that the only limit to how many game objects the user can place is the overall grid size</w:t>
+      </w:r>
+    </w:p>
+    <w:p>
+      <w:pPr>
         <w:rPr>
           <w:sz w:val="28"/>
           <w:szCs w:val="28"/>
           <w:lang w:val="en-US"/>
         </w:rPr>
+      </w:pPr>
+    </w:p>
+    <w:p>
+      <w:pPr>
+        <w:rPr>
+          <w:sz w:val="28"/>
+          <w:szCs w:val="28"/>
+          <w:lang w:val="en-US"/>
+        </w:rPr>
+      </w:pPr>
+      <w:r>
+        <w:rPr>
+          <w:sz w:val="28"/>
+          <w:szCs w:val="28"/>
+          <w:lang w:val="en-US"/>
+        </w:rPr>
         <w:t>Testing</w:t>
       </w:r>
+    </w:p>
+    <w:p>
+      <w:pPr>
+        <w:rPr>
+          <w:szCs w:val="24"/>
+          <w:lang w:val="en-US"/>
+        </w:rPr>
+      </w:pPr>
+      <w:r>
+        <w:rPr>
+          <w:szCs w:val="24"/>
+          <w:lang w:val="en-US"/>
+        </w:rPr>
+        <w:t xml:space="preserve">Clicking </w:t>
+      </w:r>
+      <w:r>
+        <w:rPr>
+          <w:szCs w:val="24"/>
+          <w:lang w:val="en-US"/>
+        </w:rPr>
+        <w:t>an</w:t>
+      </w:r>
+      <w:r>
+        <w:rPr>
+          <w:szCs w:val="24"/>
+          <w:lang w:val="en-US"/>
+        </w:rPr>
+        <w:t xml:space="preserve"> interface button allows the user to test their game. The game will play out similarly to how it would if they would have saved the game to a file. This way they can create their game. Test it, go back and change it to make it what they originally intended and then eventually save it once they are happy. This is </w:t>
+      </w:r>
+      <w:r>
+        <w:rPr>
+          <w:szCs w:val="24"/>
+          <w:lang w:val="en-US"/>
+        </w:rPr>
+        <w:t>done by</w:t>
+      </w:r>
+      <w:r>
+        <w:rPr>
+          <w:szCs w:val="24"/>
+          <w:lang w:val="en-US"/>
+        </w:rPr>
+        <w:t xml:space="preserve"> simulating a separate scene with the same draw and update calls as a game scene would have.</w:t>
+      </w:r>
+    </w:p>
+    <w:p>
+      <w:pPr>
+        <w:rPr>
+          <w:sz w:val="28"/>
+          <w:szCs w:val="28"/>
+          <w:lang w:val="en-US"/>
+        </w:rPr>
+      </w:pPr>
     </w:p>
     <w:p>
       <w:pPr>
@@ -2553,6 +2701,59 @@
     <w:p>
       <w:pPr>
         <w:rPr>
+          <w:szCs w:val="24"/>
+          <w:lang w:val="en-US"/>
+        </w:rPr>
+      </w:pPr>
+      <w:r>
+        <w:rPr>
+          <w:szCs w:val="24"/>
+          <w:lang w:val="en-US"/>
+        </w:rPr>
+        <w:t>Saving a game involves for the user just clicking a button. When they do that however a “saveToFile” function is called. This function creates a csv file in the ASSETS/GAMEDATA directory</w:t>
+      </w:r>
+      <w:r>
+        <w:rPr>
+          <w:szCs w:val="24"/>
+          <w:lang w:val="en-US"/>
+        </w:rPr>
+        <w:t xml:space="preserve"> with the same name as the game, provided it doesn’t exist. Either way it opens that file and writes all of the information required to the file. This is split into 4 </w:t>
+      </w:r>
+      <w:proofErr w:type="spellStart"/>
+      <w:r>
+        <w:rPr>
+          <w:szCs w:val="24"/>
+          <w:lang w:val="en-US"/>
+        </w:rPr>
+        <w:t>coloumns</w:t>
+      </w:r>
+      <w:proofErr w:type="spellEnd"/>
+      <w:r>
+        <w:rPr>
+          <w:szCs w:val="24"/>
+          <w:lang w:val="en-US"/>
+        </w:rPr>
+        <w:t xml:space="preserve"> XPOS</w:t>
+      </w:r>
+      <w:r>
+        <w:rPr>
+          <w:szCs w:val="24"/>
+          <w:lang w:val="en-US"/>
+        </w:rPr>
+        <w:t xml:space="preserve">, </w:t>
+      </w:r>
+      <w:r>
+        <w:rPr>
+          <w:szCs w:val="24"/>
+          <w:lang w:val="en-US"/>
+        </w:rPr>
+        <w:lastRenderedPageBreak/>
+        <w:t xml:space="preserve">YPOS, TYPE and OBJECT. Here the contents of the dynamic vectors of objects are saved as well as some of the game settings including game type and background. </w:t>
+      </w:r>
+    </w:p>
+    <w:p>
+      <w:pPr>
+        <w:rPr>
           <w:sz w:val="28"/>
           <w:szCs w:val="28"/>
           <w:lang w:val="en-US"/>
@@ -2570,6 +2771,72 @@
     <w:p>
       <w:pPr>
         <w:rPr>
+          <w:szCs w:val="24"/>
+        </w:rPr>
+      </w:pPr>
+      <w:r>
+        <w:rPr>
+          <w:szCs w:val="24"/>
+          <w:lang w:val="en-US"/>
+        </w:rPr>
+        <w:t xml:space="preserve">When the game is constructed the </w:t>
+      </w:r>
+      <w:proofErr w:type="spellStart"/>
+      <w:r>
+        <w:rPr>
+          <w:szCs w:val="24"/>
+          <w:lang w:val="en-US"/>
+        </w:rPr>
+        <w:t>levelLoader</w:t>
+      </w:r>
+      <w:proofErr w:type="spellEnd"/>
+      <w:r>
+        <w:rPr>
+          <w:szCs w:val="24"/>
+          <w:lang w:val="en-US"/>
+        </w:rPr>
+        <w:t xml:space="preserve"> file opens the </w:t>
+      </w:r>
+      <w:proofErr w:type="spellStart"/>
+      <w:r>
+        <w:rPr>
+          <w:szCs w:val="24"/>
+          <w:lang w:val="en-US"/>
+        </w:rPr>
+        <w:t>gameData</w:t>
+      </w:r>
+      <w:proofErr w:type="spellEnd"/>
+      <w:r>
+        <w:rPr>
+          <w:szCs w:val="24"/>
+          <w:lang w:val="en-US"/>
+        </w:rPr>
+        <w:t xml:space="preserve"> directory and copies all the names of the game files to a vector. This is used to create the vectors of 4 different buttons for each game. One to play, one to build, one to upload and lastly one to delete. When you click play, that specific file is loaded in and all of the information is saved to various game data vectors. These vectors are just full of information like location etc. This information is then all used in a </w:t>
+      </w:r>
+      <w:r>
+        <w:rPr>
+          <w:szCs w:val="24"/>
+          <w:lang w:val="en-US"/>
+        </w:rPr>
+        <w:t>create Game</w:t>
+      </w:r>
+      <w:r>
+        <w:rPr>
+          <w:szCs w:val="24"/>
+          <w:lang w:val="en-US"/>
+        </w:rPr>
+        <w:t xml:space="preserve"> function which uses all that information to create all the unique pointer vectors again.</w:t>
+      </w:r>
+      <w:r>
+        <w:rPr>
+          <w:szCs w:val="24"/>
+        </w:rPr>
+        <w:t xml:space="preserve"> This ensures that when the objects are being added and deleted like this, the memory is getting released to be used again.</w:t>
+      </w:r>
+    </w:p>
+    <w:p>
+      <w:pPr>
+        <w:rPr>
           <w:sz w:val="28"/>
           <w:szCs w:val="28"/>
           <w:lang w:val="en-US"/>
@@ -2587,6 +2854,160 @@
     <w:p>
       <w:pPr>
         <w:rPr>
+          <w:szCs w:val="24"/>
+          <w:lang w:val="en-US"/>
+        </w:rPr>
+      </w:pPr>
+      <w:r>
+        <w:rPr>
+          <w:szCs w:val="24"/>
+          <w:lang w:val="en-US"/>
+        </w:rPr>
+        <w:t xml:space="preserve">Adding a game to a database involves </w:t>
+      </w:r>
+      <w:r>
+        <w:rPr>
+          <w:szCs w:val="24"/>
+          <w:lang w:val="en-US"/>
+        </w:rPr>
+        <w:t xml:space="preserve">a couple of simple steps which are a little more difficult in code when using SQLite. </w:t>
+      </w:r>
+      <w:r>
+        <w:rPr>
+          <w:szCs w:val="24"/>
+          <w:lang w:val="en-US"/>
+        </w:rPr>
+        <w:t xml:space="preserve">Also error messages are output to the console if errors occur using </w:t>
+      </w:r>
+      <w:proofErr w:type="gramStart"/>
+      <w:r>
+        <w:rPr>
+          <w:szCs w:val="24"/>
+          <w:lang w:val="en-US"/>
+        </w:rPr>
+        <w:t>std::</w:t>
+      </w:r>
+      <w:proofErr w:type="spellStart"/>
+      <w:proofErr w:type="gramEnd"/>
+      <w:r>
+        <w:rPr>
+          <w:szCs w:val="24"/>
+          <w:lang w:val="en-US"/>
+        </w:rPr>
+        <w:t>cerr</w:t>
+      </w:r>
+      <w:proofErr w:type="spellEnd"/>
+      <w:r>
+        <w:rPr>
+          <w:szCs w:val="24"/>
+          <w:lang w:val="en-US"/>
+        </w:rPr>
+        <w:t xml:space="preserve"> from the STL.</w:t>
+      </w:r>
+      <w:r>
+        <w:rPr>
+          <w:szCs w:val="24"/>
+          <w:lang w:val="en-US"/>
+        </w:rPr>
+        <w:t xml:space="preserve"> Open the database, then you create the table, named after the file if it doesn’t exist, then you read all the data from the file and insert it line by line into the database table. </w:t>
+      </w:r>
+      <w:r>
+        <w:rPr>
+          <w:szCs w:val="24"/>
+          <w:lang w:val="en-US"/>
+        </w:rPr>
+        <w:t>This</w:t>
+      </w:r>
+      <w:r>
+        <w:rPr>
+          <w:szCs w:val="24"/>
+          <w:lang w:val="en-US"/>
+        </w:rPr>
+        <w:t xml:space="preserve"> </w:t>
+      </w:r>
+      <w:r>
+        <w:rPr>
+          <w:szCs w:val="24"/>
+          <w:lang w:val="en-US"/>
+        </w:rPr>
+        <w:t>i</w:t>
+      </w:r>
+      <w:r>
+        <w:rPr>
+          <w:szCs w:val="24"/>
+          <w:lang w:val="en-US"/>
+        </w:rPr>
+        <w:t xml:space="preserve">s done by splitting the data using a “,” as the </w:t>
+      </w:r>
+      <w:proofErr w:type="spellStart"/>
+      <w:r>
+        <w:rPr>
+          <w:szCs w:val="24"/>
+          <w:lang w:val="en-US"/>
+        </w:rPr>
+        <w:t>d</w:t>
+      </w:r>
+      <w:r>
+        <w:rPr>
+          <w:szCs w:val="24"/>
+          <w:lang w:val="en-US"/>
+        </w:rPr>
+        <w:t>eliminator</w:t>
+      </w:r>
+      <w:proofErr w:type="spellEnd"/>
+      <w:r>
+        <w:rPr>
+          <w:szCs w:val="24"/>
+          <w:lang w:val="en-US"/>
+        </w:rPr>
+        <w:t xml:space="preserve"> </w:t>
+      </w:r>
+      <w:r>
+        <w:rPr>
+          <w:szCs w:val="24"/>
+          <w:lang w:val="en-US"/>
+        </w:rPr>
+        <w:t xml:space="preserve">and then inserting them underneath each of the respective </w:t>
+      </w:r>
+      <w:r>
+        <w:rPr>
+          <w:szCs w:val="24"/>
+          <w:lang w:val="en-US"/>
+        </w:rPr>
+        <w:t>column</w:t>
+      </w:r>
+      <w:r>
+        <w:rPr>
+          <w:szCs w:val="24"/>
+          <w:lang w:val="en-US"/>
+        </w:rPr>
+        <w:t xml:space="preserve"> headers in the correct way.</w:t>
+      </w:r>
+      <w:r>
+        <w:rPr>
+          <w:szCs w:val="24"/>
+          <w:lang w:val="en-US"/>
+        </w:rPr>
+        <w:t xml:space="preserve"> Lastly, it is important to close the database by calling sqlite3</w:t>
+      </w:r>
+      <w:r>
+        <w:rPr>
+          <w:szCs w:val="24"/>
+          <w:lang w:val="en-US"/>
+        </w:rPr>
+        <w:t>.close (</w:t>
+      </w:r>
+      <w:r>
+        <w:rPr>
+          <w:szCs w:val="24"/>
+          <w:lang w:val="en-US"/>
+        </w:rPr>
+        <w:t>) and passing your database.</w:t>
+      </w:r>
+    </w:p>
+    <w:p>
+      <w:pPr>
+        <w:rPr>
           <w:sz w:val="28"/>
           <w:szCs w:val="28"/>
           <w:lang w:val="en-US"/>
@@ -2604,6 +3025,70 @@
     <w:p>
       <w:pPr>
         <w:rPr>
+          <w:szCs w:val="24"/>
+          <w:lang w:val="en-US"/>
+        </w:rPr>
+      </w:pPr>
+      <w:r>
+        <w:rPr>
+          <w:szCs w:val="24"/>
+          <w:lang w:val="en-US"/>
+        </w:rPr>
+        <w:t xml:space="preserve">Deleting the game is </w:t>
+      </w:r>
+      <w:r>
+        <w:rPr>
+          <w:szCs w:val="24"/>
+          <w:lang w:val="en-US"/>
+        </w:rPr>
+        <w:t>done</w:t>
+      </w:r>
+      <w:r>
+        <w:rPr>
+          <w:szCs w:val="24"/>
+          <w:lang w:val="en-US"/>
+        </w:rPr>
+        <w:t xml:space="preserve"> by calling a function delete</w:t>
+      </w:r>
+      <w:r>
+        <w:rPr>
+          <w:szCs w:val="24"/>
+          <w:lang w:val="en-US"/>
+        </w:rPr>
+        <w:t xml:space="preserve"> </w:t>
+      </w:r>
+      <w:r>
+        <w:rPr>
+          <w:szCs w:val="24"/>
+          <w:lang w:val="en-US"/>
+        </w:rPr>
+        <w:t>File and passing the filename. The file system creates a directory path, to the game data directory and a file path which is the directory path / (file name + file extension)</w:t>
+      </w:r>
+      <w:r>
+        <w:rPr>
+          <w:szCs w:val="24"/>
+          <w:lang w:val="en-US"/>
+        </w:rPr>
+        <w:t>. If the file actually exists the filesystem function remove is called and passed the file path.</w:t>
+      </w:r>
+      <w:r>
+        <w:rPr>
+          <w:szCs w:val="24"/>
+          <w:lang w:val="en-US"/>
+        </w:rPr>
+        <w:t xml:space="preserve"> The find files function needs to be recalled here, to make the user interface dynamic to what has occurred. Otherwise an app restart would be required</w:t>
+      </w:r>
+      <w:r>
+        <w:rPr>
+          <w:szCs w:val="24"/>
+          <w:lang w:val="en-US"/>
+        </w:rPr>
+        <w:t>.</w:t>
+      </w:r>
+    </w:p>
+    <w:p>
+      <w:pPr>
+        <w:rPr>
           <w:sz w:val="28"/>
           <w:szCs w:val="28"/>
           <w:lang w:val="en-US"/>
@@ -2617,6 +3102,51 @@
         </w:rPr>
         <w:t>Downloading from database</w:t>
       </w:r>
+    </w:p>
+    <w:p>
+      <w:pPr>
+        <w:rPr>
+          <w:szCs w:val="24"/>
+          <w:lang w:val="en-US"/>
+        </w:rPr>
+      </w:pPr>
+      <w:r>
+        <w:rPr>
+          <w:szCs w:val="24"/>
+          <w:lang w:val="en-US"/>
+        </w:rPr>
+        <w:t>Downloading</w:t>
+      </w:r>
+      <w:r>
+        <w:rPr>
+          <w:szCs w:val="24"/>
+          <w:lang w:val="en-US"/>
+        </w:rPr>
+        <w:t xml:space="preserve"> from the database is quite similar to uploading, except instead of taking a specific file to upload, all tables are downloaded at once.</w:t>
+      </w:r>
+      <w:r>
+        <w:rPr>
+          <w:szCs w:val="24"/>
+          <w:lang w:val="en-US"/>
+        </w:rPr>
+        <w:t xml:space="preserve"> The steps involve opening the database, creating a list of tables that are inside the database, writing the column headers </w:t>
+      </w:r>
+      <w:r>
+        <w:rPr>
+          <w:szCs w:val="24"/>
+          <w:lang w:val="en-US"/>
+        </w:rPr>
+        <w:t>writing all the data rows one by one underneath this and then lastly closing the database.</w:t>
+      </w:r>
+    </w:p>
+    <w:p>
+      <w:pPr>
+        <w:rPr>
+          <w:szCs w:val="24"/>
+        </w:rPr>
+      </w:pPr>
+      <w:bookmarkStart w:id="0" w:name="_GoBack"/>
+      <w:bookmarkEnd w:id="0"/>
     </w:p>
     <w:p>
       <w:pPr>
@@ -2709,6 +3239,7 @@
           <w:szCs w:val="24"/>
           <w:lang w:val="en-US"/>
         </w:rPr>
+        <w:lastRenderedPageBreak/>
         <w:t>Nuclear Bomb, Invincibility, Invisibility</w:t>
       </w:r>
     </w:p>
@@ -2743,8 +3274,6 @@
         </w:rPr>
         <w:t>Behavior</w:t>
       </w:r>
-      <w:bookmarkStart w:id="0" w:name="_GoBack"/>
-      <w:bookmarkEnd w:id="0"/>
     </w:p>
     <w:p>
       <w:pPr>
@@ -5518,7 +6047,6 @@
   <w:style w:type="character" w:default="1" w:styleId="DefaultParagraphFont">
     <w:name w:val="Default Paragraph Font"/>
     <w:uiPriority w:val="1"/>
-    <w:semiHidden/>
     <w:unhideWhenUsed/>
   </w:style>
   <w:style w:type="table" w:default="1" w:styleId="TableNormal">
@@ -6384,7 +6912,7 @@
 </file>
 
 <file path=customXml/itemProps4.xml><?xml version="1.0" encoding="utf-8"?>
-<ds:datastoreItem xmlns:ds="http://schemas.openxmlformats.org/officeDocument/2006/customXml" ds:itemID="{33B0A39D-7335-45BC-9AA2-63860F930748}">
+<ds:datastoreItem xmlns:ds="http://schemas.openxmlformats.org/officeDocument/2006/customXml" ds:itemID="{336C9FE2-499C-4415-B513-CEF96FCAAD64}">
   <ds:schemaRefs>
     <ds:schemaRef ds:uri="http://schemas.openxmlformats.org/officeDocument/2006/bibliography"/>
   </ds:schemaRefs>

</xml_diff>